<commit_message>
updated word document in module-4
</commit_message>
<xml_diff>
--- a/module-4/Fuller-4_2.docx
+++ b/module-4/Fuller-4_2.docx
@@ -336,6 +336,9 @@
           <w:t>https://stackoverflow.com/questions/78938322/mysql-authentication-plugin-issues-on-macos</w:t>
         </w:r>
       </w:hyperlink>
+      <w:r>
+        <w:t xml:space="preserve"> This thread states that this auth method was completely removed from 9.x versions so it is definitely a dead end. </w:t>
+      </w:r>
     </w:p>
     <w:p>
       <w:r>
@@ -347,19 +350,136 @@
       </w:r>
       <w:proofErr w:type="spellEnd"/>
       <w:r>
-        <w:t xml:space="preserve"> release of 8.4.3 on MacOS not even a 9.x version so I am kind of at a loss for a way forward. Is this communication method going to be required for future work in this class? Do I need to downgrade my version of MySQL and use the older insecure hashing algorithm for passwords? That seems like a bad idea but this also is not a production server and will not house any important data so it is not the end of the </w:t>
-      </w:r>
-      <w:proofErr w:type="gramStart"/>
-      <w:r>
-        <w:t>world</w:t>
-      </w:r>
-      <w:proofErr w:type="gramEnd"/>
-      <w:r>
-        <w:t xml:space="preserve"> but I still don’t like it.</w:t>
+        <w:t xml:space="preserve"> release of 8.4.3 on MacOS not even a 9.x version so I </w:t>
+      </w:r>
+      <w:r>
+        <w:t>did a little more research and found the following excerpt from dev.mysql.com “</w:t>
+      </w:r>
+      <w:r>
+        <w:t>Beginning with MySQL 8.4.0, the deprecated </w:t>
+      </w:r>
+      <w:proofErr w:type="spellStart"/>
+      <w:r>
+        <w:t>mysql_native_password</w:t>
+      </w:r>
+      <w:proofErr w:type="spellEnd"/>
+      <w:r>
+        <w:t> authentication plugin is no longer enabled by default. To enable it, start the server with </w:t>
+      </w:r>
+      <w:hyperlink r:id="rId11" w:anchor="option_mysqld_mysql-native-password" w:history="1">
+        <w:r>
+          <w:rPr>
+            <w:rStyle w:val="Hyperlink"/>
+          </w:rPr>
+          <w:t>--</w:t>
+        </w:r>
+        <w:proofErr w:type="spellStart"/>
+        <w:r>
+          <w:rPr>
+            <w:rStyle w:val="Hyperlink"/>
+          </w:rPr>
+          <w:t>mysql</w:t>
+        </w:r>
+        <w:proofErr w:type="spellEnd"/>
+        <w:r>
+          <w:rPr>
+            <w:rStyle w:val="Hyperlink"/>
+          </w:rPr>
+          <w:t>-native-password=ON</w:t>
+        </w:r>
+      </w:hyperlink>
+      <w:r>
+        <w:t> (added in MySQL 8.4.0), or by including </w:t>
+      </w:r>
+      <w:proofErr w:type="spellStart"/>
+      <w:r>
+        <w:t>mysql_native_password</w:t>
+      </w:r>
+      <w:proofErr w:type="spellEnd"/>
+      <w:r>
+        <w:t>=ON in the [</w:t>
+      </w:r>
+      <w:proofErr w:type="spellStart"/>
+      <w:r>
+        <w:t>mysqld</w:t>
+      </w:r>
+      <w:proofErr w:type="spellEnd"/>
+      <w:r>
+        <w:t>] section of your MySQL configuration file (added in MySQL 8.4.0).</w:t>
+      </w:r>
+      <w:r>
+        <w:t xml:space="preserve">” I kind of stopped here because while I could start this service this is something that I would not do in a production environment and even though this is for education and the server will not house any important information I would much rather learn the right way to do things, and this does not seem like the right way. So now I </w:t>
+      </w:r>
+      <w:r>
+        <w:t xml:space="preserve">am kind of at a loss for a way forward. Is this communication method going to be required for future work in this class? Do I need to </w:t>
+      </w:r>
+      <w:r>
+        <w:t>enable the deprecated plugin to allow for</w:t>
+      </w:r>
+      <w:r>
+        <w:t xml:space="preserve"> the older insecure hashing algorithm for passwords? </w:t>
+      </w:r>
+      <w:r>
+        <w:t xml:space="preserve">I would appreciate any guidance you have on the necessity of this authentication method for the work we will be doing in this class. </w:t>
       </w:r>
     </w:p>
     <w:p/>
-    <w:p/>
+    <w:p>
+      <w:pPr>
+        <w:jc w:val="center"/>
+        <w:rPr>
+          <w:b/>
+          <w:bCs/>
+        </w:rPr>
+      </w:pPr>
+      <w:r>
+        <w:rPr>
+          <w:b/>
+          <w:bCs/>
+        </w:rPr>
+        <w:t>References</w:t>
+      </w:r>
+    </w:p>
+    <w:p>
+      <w:pPr>
+        <w:jc w:val="center"/>
+      </w:pPr>
+    </w:p>
+    <w:p>
+      <w:pPr>
+        <w:ind w:left="360" w:hanging="360"/>
+      </w:pPr>
+      <w:r>
+        <w:t xml:space="preserve">MySQL. (n.d.). </w:t>
+      </w:r>
+      <w:proofErr w:type="gramStart"/>
+      <w:r>
+        <w:rPr>
+          <w:i/>
+          <w:iCs/>
+        </w:rPr>
+        <w:t>MySQL :</w:t>
+      </w:r>
+      <w:proofErr w:type="gramEnd"/>
+      <w:r>
+        <w:rPr>
+          <w:i/>
+          <w:iCs/>
+        </w:rPr>
+        <w:t>: MySQL 8.4 Reference Manual :: 1.4 What Is New in MySQL 8.4 since MySQL 8.0</w:t>
+      </w:r>
+      <w:r>
+        <w:t xml:space="preserve">. </w:t>
+      </w:r>
+      <w:proofErr w:type="gramStart"/>
+      <w:r>
+        <w:t>MySQL :</w:t>
+      </w:r>
+      <w:proofErr w:type="gramEnd"/>
+      <w:r>
+        <w:t>: Developer Zone. Retrieved November 17, 2024, from https://dev.mysql.com/doc/refman/8.4/en/mysql-nutshell.html</w:t>
+      </w:r>
+    </w:p>
     <w:sectPr>
       <w:pgSz w:w="12240" w:h="15840"/>
       <w:pgMar w:top="1440" w:right="1440" w:bottom="1440" w:left="1440" w:header="720" w:footer="720" w:gutter="0"/>
@@ -967,7 +1087,6 @@
   <w:style w:type="character" w:default="1" w:styleId="DefaultParagraphFont">
     <w:name w:val="Default Paragraph Font"/>
     <w:uiPriority w:val="1"/>
-    <w:semiHidden/>
     <w:unhideWhenUsed/>
   </w:style>
   <w:style w:type="table" w:default="1" w:styleId="TableNormal">

</xml_diff>